<commit_message>
updated logging and drone file
</commit_message>
<xml_diff>
--- a/src/test/resources/testdata/min.docx
+++ b/src/test/resources/testdata/min.docx
@@ -313,205 +313,211 @@
         <w:rPr>
           <w:rFonts w:ascii="Arial" w:hAnsi="Arial"/>
         </w:rPr>
-        <w:t>${</w:t>
-      </w:r>
-      <w:proofErr w:type="spellStart"/>
-      <w:r>
-        <w:rPr>
-          <w:rFonts w:ascii="Arial" w:hAnsi="Arial"/>
-        </w:rPr>
-        <w:t>primaryCorrespondentRef</w:t>
-      </w:r>
-      <w:proofErr w:type="spellEnd"/>
-      <w:r>
-        <w:rPr>
-          <w:rFonts w:ascii="Arial" w:hAnsi="Arial"/>
-        </w:rPr>
-        <w:t>}</w:t>
-      </w:r>
-    </w:p>
-    <w:p>
-      <w:pPr>
-        <w:pStyle w:val="Standard"/>
-        <w:spacing w:line="280" w:lineRule="atLeast"/>
-        <w:rPr>
-          <w:rFonts w:ascii="Arial" w:hAnsi="Arial"/>
-        </w:rPr>
-      </w:pPr>
-    </w:p>
-    <w:p>
-      <w:pPr>
-        <w:pStyle w:val="Standard"/>
-        <w:spacing w:line="280" w:lineRule="atLeast"/>
-        <w:rPr>
-          <w:rFonts w:ascii="Arial" w:hAnsi="Arial"/>
-        </w:rPr>
-      </w:pPr>
-    </w:p>
-    <w:p>
-      <w:pPr>
-        <w:pStyle w:val="Standard"/>
-        <w:spacing w:line="280" w:lineRule="atLeast"/>
-        <w:rPr>
-          <w:rFonts w:ascii="Arial" w:hAnsi="Arial"/>
-        </w:rPr>
-      </w:pPr>
-      <w:r>
-        <w:rPr>
-          <w:rFonts w:ascii="Arial" w:hAnsi="Arial"/>
-        </w:rPr>
-        <w:t xml:space="preserve">Thank you for your letter of </w:t>
-      </w:r>
-      <w:r>
-        <w:rPr>
-          <w:rFonts w:ascii="Arial" w:hAnsi="Arial"/>
-        </w:rPr>
-        <w:t>$</w:t>
-      </w:r>
-      <w:r>
-        <w:rPr>
-          <w:rFonts w:ascii="Arial" w:hAnsi="Arial"/>
-        </w:rPr>
-        <w:t>{</w:t>
-      </w:r>
-      <w:proofErr w:type="spellStart"/>
-      <w:r>
-        <w:rPr>
-          <w:rFonts w:ascii="Arial" w:hAnsi="Arial"/>
-        </w:rPr>
-        <w:t>date</w:t>
-      </w:r>
-      <w:r>
-        <w:rPr>
-          <w:rFonts w:ascii="Arial" w:hAnsi="Arial"/>
-        </w:rPr>
-        <w:t>O</w:t>
-      </w:r>
-      <w:r>
-        <w:rPr>
-          <w:rFonts w:ascii="Arial" w:hAnsi="Arial"/>
-        </w:rPr>
-        <w:t>f</w:t>
-      </w:r>
-      <w:r>
-        <w:rPr>
-          <w:rFonts w:ascii="Arial" w:hAnsi="Arial"/>
-        </w:rPr>
-        <w:t>L</w:t>
-      </w:r>
-      <w:r>
-        <w:rPr>
-          <w:rFonts w:ascii="Arial" w:hAnsi="Arial"/>
-        </w:rPr>
-        <w:t>etter</w:t>
-      </w:r>
-      <w:proofErr w:type="spellEnd"/>
-      <w:r>
-        <w:rPr>
-          <w:rFonts w:ascii="Arial" w:hAnsi="Arial"/>
-        </w:rPr>
-        <w:t>}</w:t>
-      </w:r>
-      <w:r>
-        <w:rPr>
-          <w:rFonts w:ascii="Arial" w:hAnsi="Arial"/>
-        </w:rPr>
-        <w:t xml:space="preserve"> on behalf of </w:t>
-      </w:r>
-      <w:r>
-        <w:rPr>
-          <w:rFonts w:ascii="Arial" w:hAnsi="Arial"/>
-        </w:rPr>
-        <w:t>${</w:t>
-      </w:r>
-      <w:proofErr w:type="spellStart"/>
-      <w:r>
-        <w:rPr>
-          <w:rFonts w:ascii="Arial" w:hAnsi="Arial"/>
-        </w:rPr>
-        <w:t>constituent</w:t>
-      </w:r>
-      <w:r>
-        <w:rPr>
-          <w:rFonts w:ascii="Arial" w:hAnsi="Arial"/>
-        </w:rPr>
-        <w:t>N</w:t>
-      </w:r>
-      <w:r>
-        <w:rPr>
-          <w:rFonts w:ascii="Arial" w:hAnsi="Arial"/>
-        </w:rPr>
-        <w:t>ame</w:t>
-      </w:r>
-      <w:proofErr w:type="spellEnd"/>
-      <w:r>
-        <w:rPr>
-          <w:rFonts w:ascii="Arial" w:hAnsi="Arial"/>
-        </w:rPr>
-        <w:t>}</w:t>
-      </w:r>
-      <w:r>
-        <w:rPr>
-          <w:rFonts w:ascii="Arial" w:hAnsi="Arial"/>
-        </w:rPr>
-        <w:t xml:space="preserve"> of </w:t>
-      </w:r>
-      <w:r>
-        <w:rPr>
-          <w:rFonts w:ascii="Arial" w:hAnsi="Arial"/>
-        </w:rPr>
-        <w:t>${</w:t>
-      </w:r>
-      <w:r>
-        <w:rPr>
-          <w:rFonts w:ascii="Arial" w:hAnsi="Arial"/>
-        </w:rPr>
-        <w:t>constituent</w:t>
-      </w:r>
-      <w:r>
-        <w:rPr>
-          <w:rFonts w:ascii="Arial" w:hAnsi="Arial"/>
-        </w:rPr>
-        <w:t>A</w:t>
-      </w:r>
-      <w:r>
-        <w:rPr>
-          <w:rFonts w:ascii="Arial" w:hAnsi="Arial"/>
-        </w:rPr>
-        <w:t>ddress1</w:t>
-      </w:r>
-      <w:r>
-        <w:rPr>
-          <w:rFonts w:ascii="Arial" w:hAnsi="Arial"/>
-        </w:rPr>
-        <w:t>}${</w:t>
-      </w:r>
-      <w:r>
-        <w:rPr>
-          <w:rFonts w:ascii="Arial" w:hAnsi="Arial"/>
-        </w:rPr>
-        <w:t>constituent</w:t>
-      </w:r>
-      <w:r>
-        <w:rPr>
-          <w:rFonts w:ascii="Arial" w:hAnsi="Arial"/>
-        </w:rPr>
-        <w:t>A</w:t>
-      </w:r>
-      <w:r>
-        <w:rPr>
-          <w:rFonts w:ascii="Arial" w:hAnsi="Arial"/>
-        </w:rPr>
-        <w:t>ddress2</w:t>
-      </w:r>
-      <w:r>
-        <w:rPr>
-          <w:rFonts w:ascii="Arial" w:hAnsi="Arial"/>
-        </w:rPr>
-        <w:t>}</w:t>
+        <w:t xml:space="preserve">Your Reference: </w:t>
       </w:r>
       <w:bookmarkStart w:id="0" w:name="_GoBack"/>
       <w:bookmarkEnd w:id="0"/>
+      <w:r>
+        <w:rPr>
+          <w:rFonts w:ascii="Arial" w:hAnsi="Arial"/>
+        </w:rPr>
+        <w:t>${</w:t>
+      </w:r>
+      <w:proofErr w:type="spellStart"/>
+      <w:r>
+        <w:rPr>
+          <w:rFonts w:ascii="Arial" w:hAnsi="Arial"/>
+        </w:rPr>
+        <w:t>primaryCorrespondentRef</w:t>
+      </w:r>
+      <w:proofErr w:type="spellEnd"/>
+      <w:r>
+        <w:rPr>
+          <w:rFonts w:ascii="Arial" w:hAnsi="Arial"/>
+        </w:rPr>
+        <w:t>}</w:t>
+      </w:r>
+    </w:p>
+    <w:p>
+      <w:pPr>
+        <w:pStyle w:val="Standard"/>
+        <w:spacing w:line="280" w:lineRule="atLeast"/>
+        <w:rPr>
+          <w:rFonts w:ascii="Arial" w:hAnsi="Arial"/>
+        </w:rPr>
+      </w:pPr>
+    </w:p>
+    <w:p>
+      <w:pPr>
+        <w:pStyle w:val="Standard"/>
+        <w:spacing w:line="280" w:lineRule="atLeast"/>
+        <w:rPr>
+          <w:rFonts w:ascii="Arial" w:hAnsi="Arial"/>
+        </w:rPr>
+      </w:pPr>
+    </w:p>
+    <w:p>
+      <w:pPr>
+        <w:pStyle w:val="Standard"/>
+        <w:spacing w:line="280" w:lineRule="atLeast"/>
+        <w:rPr>
+          <w:rFonts w:ascii="Arial" w:hAnsi="Arial"/>
+        </w:rPr>
+      </w:pPr>
+      <w:r>
+        <w:rPr>
+          <w:rFonts w:ascii="Arial" w:hAnsi="Arial"/>
+        </w:rPr>
+        <w:t xml:space="preserve">Thank you for your letter of </w:t>
+      </w:r>
+      <w:r>
+        <w:rPr>
+          <w:rFonts w:ascii="Arial" w:hAnsi="Arial"/>
+        </w:rPr>
+        <w:t>$</w:t>
+      </w:r>
+      <w:r>
+        <w:rPr>
+          <w:rFonts w:ascii="Arial" w:hAnsi="Arial"/>
+        </w:rPr>
+        <w:t>{</w:t>
+      </w:r>
+      <w:proofErr w:type="spellStart"/>
+      <w:r>
+        <w:rPr>
+          <w:rFonts w:ascii="Arial" w:hAnsi="Arial"/>
+        </w:rPr>
+        <w:t>date</w:t>
+      </w:r>
+      <w:r>
+        <w:rPr>
+          <w:rFonts w:ascii="Arial" w:hAnsi="Arial"/>
+        </w:rPr>
+        <w:t>O</w:t>
+      </w:r>
+      <w:r>
+        <w:rPr>
+          <w:rFonts w:ascii="Arial" w:hAnsi="Arial"/>
+        </w:rPr>
+        <w:t>f</w:t>
+      </w:r>
+      <w:r>
+        <w:rPr>
+          <w:rFonts w:ascii="Arial" w:hAnsi="Arial"/>
+        </w:rPr>
+        <w:t>L</w:t>
+      </w:r>
+      <w:r>
+        <w:rPr>
+          <w:rFonts w:ascii="Arial" w:hAnsi="Arial"/>
+        </w:rPr>
+        <w:t>etter</w:t>
+      </w:r>
+      <w:proofErr w:type="spellEnd"/>
+      <w:r>
+        <w:rPr>
+          <w:rFonts w:ascii="Arial" w:hAnsi="Arial"/>
+        </w:rPr>
+        <w:t>}</w:t>
+      </w:r>
+      <w:r>
+        <w:rPr>
+          <w:rFonts w:ascii="Arial" w:hAnsi="Arial"/>
+        </w:rPr>
+        <w:t xml:space="preserve"> on behalf of </w:t>
+      </w:r>
+      <w:r>
+        <w:rPr>
+          <w:rFonts w:ascii="Arial" w:hAnsi="Arial"/>
+        </w:rPr>
+        <w:t>${</w:t>
+      </w:r>
+      <w:proofErr w:type="spellStart"/>
+      <w:r>
+        <w:rPr>
+          <w:rFonts w:ascii="Arial" w:hAnsi="Arial"/>
+        </w:rPr>
+        <w:t>constituent</w:t>
+      </w:r>
+      <w:r>
+        <w:rPr>
+          <w:rFonts w:ascii="Arial" w:hAnsi="Arial"/>
+        </w:rPr>
+        <w:t>N</w:t>
+      </w:r>
+      <w:r>
+        <w:rPr>
+          <w:rFonts w:ascii="Arial" w:hAnsi="Arial"/>
+        </w:rPr>
+        <w:t>ame</w:t>
+      </w:r>
+      <w:proofErr w:type="spellEnd"/>
+      <w:r>
+        <w:rPr>
+          <w:rFonts w:ascii="Arial" w:hAnsi="Arial"/>
+        </w:rPr>
+        <w:t>}</w:t>
+      </w:r>
+      <w:r>
+        <w:rPr>
+          <w:rFonts w:ascii="Arial" w:hAnsi="Arial"/>
+        </w:rPr>
+        <w:t xml:space="preserve"> of </w:t>
+      </w:r>
+      <w:r>
+        <w:rPr>
+          <w:rFonts w:ascii="Arial" w:hAnsi="Arial"/>
+        </w:rPr>
+        <w:t>${</w:t>
+      </w:r>
+      <w:r>
+        <w:rPr>
+          <w:rFonts w:ascii="Arial" w:hAnsi="Arial"/>
+        </w:rPr>
+        <w:t>constituent</w:t>
+      </w:r>
+      <w:r>
+        <w:rPr>
+          <w:rFonts w:ascii="Arial" w:hAnsi="Arial"/>
+        </w:rPr>
+        <w:t>A</w:t>
+      </w:r>
+      <w:r>
+        <w:rPr>
+          <w:rFonts w:ascii="Arial" w:hAnsi="Arial"/>
+        </w:rPr>
+        <w:t>ddress1</w:t>
+      </w:r>
+      <w:r>
+        <w:rPr>
+          <w:rFonts w:ascii="Arial" w:hAnsi="Arial"/>
+        </w:rPr>
+        <w:t>}${</w:t>
+      </w:r>
+      <w:r>
+        <w:rPr>
+          <w:rFonts w:ascii="Arial" w:hAnsi="Arial"/>
+        </w:rPr>
+        <w:t>constituent</w:t>
+      </w:r>
+      <w:r>
+        <w:rPr>
+          <w:rFonts w:ascii="Arial" w:hAnsi="Arial"/>
+        </w:rPr>
+        <w:t>A</w:t>
+      </w:r>
+      <w:r>
+        <w:rPr>
+          <w:rFonts w:ascii="Arial" w:hAnsi="Arial"/>
+        </w:rPr>
+        <w:t>ddress2</w:t>
+      </w:r>
+      <w:r>
+        <w:rPr>
+          <w:rFonts w:ascii="Arial" w:hAnsi="Arial"/>
+        </w:rPr>
+        <w:t>}</w:t>
+      </w:r>
       <w:r>
         <w:rPr>
           <w:rFonts w:ascii="Arial" w:hAnsi="Arial"/>

</xml_diff>